<commit_message>
montando la web y dando de alta los productos
</commit_message>
<xml_diff>
--- a/Documentacion/AnexoSGE.docx
+++ b/Documentacion/AnexoSGE.docx
@@ -1099,6 +1099,10 @@
         <w:ind w:left="807" w:right="114"/>
       </w:pPr>
       <w:r>
+        <w:rPr>
+          <w:noProof/>
+          <w:lang w:eastAsia="es-ES"/>
+        </w:rPr>
         <w:lastRenderedPageBreak/>
         <w:drawing>
           <wp:inline distT="0" distB="0" distL="0" distR="0" wp14:anchorId="08FBBE2B" wp14:editId="4EB4D0A8">
@@ -1222,6 +1226,10 @@
         <w:ind w:left="807" w:right="114"/>
       </w:pPr>
       <w:r>
+        <w:rPr>
+          <w:noProof/>
+          <w:lang w:eastAsia="es-ES"/>
+        </w:rPr>
         <w:drawing>
           <wp:inline distT="0" distB="0" distL="0" distR="0" wp14:anchorId="29085693" wp14:editId="4FF171D6">
             <wp:extent cx="6013450" cy="3382645"/>
@@ -1335,6 +1343,10 @@
         <w:ind w:left="807" w:right="114"/>
       </w:pPr>
       <w:r>
+        <w:rPr>
+          <w:noProof/>
+          <w:lang w:eastAsia="es-ES"/>
+        </w:rPr>
         <w:lastRenderedPageBreak/>
         <w:drawing>
           <wp:inline distT="0" distB="0" distL="0" distR="0" wp14:anchorId="47D11CF3" wp14:editId="159AE2C1">
@@ -1500,6 +1512,10 @@
         <w:ind w:left="807" w:right="114"/>
       </w:pPr>
       <w:r>
+        <w:rPr>
+          <w:noProof/>
+          <w:lang w:eastAsia="es-ES"/>
+        </w:rPr>
         <w:drawing>
           <wp:inline distT="0" distB="0" distL="0" distR="0" wp14:anchorId="7B47A746" wp14:editId="35BC7044">
             <wp:extent cx="6013450" cy="3382645"/>
@@ -1546,8 +1562,6 @@
       <w:r>
         <w:t>Fotografía donde se refleja todos los usuarios de la empresa.</w:t>
       </w:r>
-      <w:bookmarkStart w:id="0" w:name="_GoBack"/>
-      <w:bookmarkEnd w:id="0"/>
     </w:p>
     <w:p>
       <w:pPr>
@@ -1556,6 +1570,10 @@
         <w:ind w:left="807" w:right="114"/>
       </w:pPr>
       <w:r>
+        <w:rPr>
+          <w:noProof/>
+          <w:lang w:eastAsia="es-ES"/>
+        </w:rPr>
         <w:lastRenderedPageBreak/>
         <w:drawing>
           <wp:inline distT="0" distB="0" distL="0" distR="0" wp14:anchorId="784B6236" wp14:editId="7C490137">
@@ -1850,528 +1868,28 @@
     <w:p>
       <w:pPr>
         <w:pStyle w:val="Textoindependiente"/>
-        <w:spacing w:before="154" w:line="261" w:lineRule="auto"/>
+        <w:spacing w:before="178" w:line="261" w:lineRule="auto"/>
         <w:ind w:left="100" w:right="114"/>
       </w:pPr>
       <w:r>
-        <w:t>-Habrá</w:t>
-      </w:r>
-      <w:r>
-        <w:rPr>
-          <w:spacing w:val="-6"/>
-        </w:rPr>
-        <w:t xml:space="preserve"> </w:t>
-      </w:r>
-      <w:r>
-        <w:t>otros</w:t>
-      </w:r>
-      <w:r>
-        <w:rPr>
-          <w:spacing w:val="-5"/>
-        </w:rPr>
-        <w:t xml:space="preserve"> </w:t>
-      </w:r>
-      <w:r>
-        <w:t>juegos</w:t>
-      </w:r>
-      <w:r>
-        <w:rPr>
-          <w:spacing w:val="-5"/>
-        </w:rPr>
-        <w:t xml:space="preserve"> </w:t>
-      </w:r>
-      <w:r>
-        <w:t>que</w:t>
-      </w:r>
-      <w:r>
-        <w:rPr>
-          <w:spacing w:val="-5"/>
-        </w:rPr>
-        <w:t xml:space="preserve"> </w:t>
-      </w:r>
-      <w:r>
-        <w:t>son</w:t>
-      </w:r>
-      <w:r>
-        <w:rPr>
-          <w:spacing w:val="-5"/>
-        </w:rPr>
-        <w:t xml:space="preserve"> </w:t>
-      </w:r>
-      <w:r>
-        <w:t>comprados</w:t>
-      </w:r>
-      <w:r>
-        <w:rPr>
-          <w:spacing w:val="-5"/>
-        </w:rPr>
-        <w:t xml:space="preserve"> </w:t>
-      </w:r>
-      <w:r>
-        <w:t>a</w:t>
-      </w:r>
-      <w:r>
-        <w:rPr>
-          <w:spacing w:val="-6"/>
-        </w:rPr>
-        <w:t xml:space="preserve"> </w:t>
-      </w:r>
-      <w:r>
-        <w:t>otros</w:t>
-      </w:r>
-      <w:r>
-        <w:rPr>
-          <w:spacing w:val="-5"/>
-        </w:rPr>
-        <w:t xml:space="preserve"> </w:t>
-      </w:r>
-      <w:r>
-        <w:t>proveedores</w:t>
-      </w:r>
-      <w:r>
-        <w:rPr>
-          <w:spacing w:val="-5"/>
-        </w:rPr>
-        <w:t xml:space="preserve"> </w:t>
-      </w:r>
-      <w:r>
-        <w:t>de</w:t>
-      </w:r>
-      <w:r>
-        <w:rPr>
-          <w:spacing w:val="-5"/>
-        </w:rPr>
-        <w:t xml:space="preserve"> </w:t>
-      </w:r>
-      <w:r>
-        <w:t>juegos.</w:t>
-      </w:r>
-      <w:r>
-        <w:rPr>
-          <w:spacing w:val="-5"/>
-        </w:rPr>
-        <w:t xml:space="preserve"> </w:t>
-      </w:r>
-      <w:r>
-        <w:t>Dar</w:t>
-      </w:r>
-      <w:r>
-        <w:rPr>
-          <w:spacing w:val="-5"/>
-        </w:rPr>
-        <w:t xml:space="preserve"> </w:t>
-      </w:r>
-      <w:r>
-        <w:t>alta</w:t>
-      </w:r>
-      <w:r>
-        <w:rPr>
-          <w:spacing w:val="-5"/>
-        </w:rPr>
-        <w:t xml:space="preserve"> </w:t>
-      </w:r>
-      <w:r>
-        <w:t>al</w:t>
-      </w:r>
-      <w:r>
-        <w:rPr>
-          <w:spacing w:val="-6"/>
-        </w:rPr>
-        <w:t xml:space="preserve"> </w:t>
-      </w:r>
-      <w:r>
-        <w:t>proveedor</w:t>
-      </w:r>
-      <w:r>
-        <w:rPr>
-          <w:spacing w:val="-5"/>
-        </w:rPr>
-        <w:t xml:space="preserve"> </w:t>
-      </w:r>
-      <w:r>
-        <w:t>y</w:t>
-      </w:r>
-      <w:r>
-        <w:rPr>
-          <w:spacing w:val="-5"/>
-        </w:rPr>
-        <w:t xml:space="preserve"> </w:t>
-      </w:r>
-      <w:r>
-        <w:t>varios</w:t>
-      </w:r>
-      <w:r>
-        <w:rPr>
-          <w:spacing w:val="1"/>
-        </w:rPr>
-        <w:t xml:space="preserve"> </w:t>
-      </w:r>
-      <w:r>
-        <w:t>juegos</w:t>
-      </w:r>
-    </w:p>
-    <w:p>
-      <w:pPr>
-        <w:pStyle w:val="Textoindependiente"/>
-        <w:spacing w:before="153"/>
+        <w:t>Lo primero es entrar en Compra ir a Configuración y Creamos 3 categorías de producto:</w:t>
+      </w:r>
+    </w:p>
+    <w:p>
+      <w:pPr>
+        <w:pStyle w:val="Textoindependiente"/>
+        <w:spacing w:before="178" w:line="261" w:lineRule="auto"/>
         <w:ind w:left="100" w:right="114"/>
-      </w:pPr>
-      <w:r>
-        <w:t>-Crea</w:t>
-      </w:r>
-      <w:r>
-        <w:rPr>
-          <w:spacing w:val="-5"/>
-        </w:rPr>
-        <w:t xml:space="preserve"> </w:t>
-      </w:r>
-      <w:r>
-        <w:t>los</w:t>
-      </w:r>
-      <w:r>
-        <w:rPr>
-          <w:spacing w:val="-4"/>
-        </w:rPr>
-        <w:t xml:space="preserve"> </w:t>
-      </w:r>
-      <w:r>
-        <w:t>documentos</w:t>
-      </w:r>
-      <w:r>
-        <w:rPr>
-          <w:spacing w:val="-4"/>
-        </w:rPr>
-        <w:t xml:space="preserve"> </w:t>
-      </w:r>
-      <w:r>
-        <w:t>de</w:t>
-      </w:r>
-      <w:r>
-        <w:rPr>
-          <w:spacing w:val="-4"/>
-        </w:rPr>
-        <w:t xml:space="preserve"> </w:t>
-      </w:r>
-      <w:r>
-        <w:t>presupuestos,</w:t>
-      </w:r>
-      <w:r>
-        <w:rPr>
-          <w:spacing w:val="-4"/>
-        </w:rPr>
-        <w:t xml:space="preserve"> </w:t>
-      </w:r>
-      <w:r>
-        <w:t>pedidos,</w:t>
-      </w:r>
-      <w:r>
-        <w:rPr>
-          <w:spacing w:val="-4"/>
-        </w:rPr>
-        <w:t xml:space="preserve"> </w:t>
-      </w:r>
-      <w:r>
-        <w:t>albaranes</w:t>
-      </w:r>
-      <w:r>
-        <w:rPr>
-          <w:spacing w:val="-5"/>
-        </w:rPr>
-        <w:t xml:space="preserve"> </w:t>
-      </w:r>
-      <w:r>
-        <w:t>y</w:t>
-      </w:r>
-      <w:r>
-        <w:rPr>
-          <w:spacing w:val="-4"/>
-        </w:rPr>
-        <w:t xml:space="preserve"> </w:t>
-      </w:r>
-      <w:r>
-        <w:t>facturas</w:t>
-      </w:r>
-    </w:p>
-    <w:p>
-      <w:pPr>
-        <w:pStyle w:val="Textoindependiente"/>
-        <w:spacing w:before="183" w:line="261" w:lineRule="auto"/>
-        <w:ind w:left="100" w:right="114"/>
-      </w:pPr>
-      <w:r>
-        <w:t>- Crear un sitio web comercial con toda la información anterior, donde se expongan los detalles de la</w:t>
-      </w:r>
-      <w:r>
-        <w:rPr>
-          <w:spacing w:val="-47"/>
-        </w:rPr>
-        <w:t xml:space="preserve"> </w:t>
-      </w:r>
-      <w:r>
-        <w:t>plataforma</w:t>
-      </w:r>
-      <w:r>
-        <w:rPr>
-          <w:spacing w:val="-2"/>
-        </w:rPr>
-        <w:t xml:space="preserve"> </w:t>
-      </w:r>
-      <w:r>
-        <w:t>creada</w:t>
-      </w:r>
-      <w:r>
-        <w:rPr>
-          <w:spacing w:val="-1"/>
-        </w:rPr>
-        <w:t xml:space="preserve"> </w:t>
-      </w:r>
-      <w:r>
-        <w:t>en</w:t>
-      </w:r>
-      <w:r>
-        <w:rPr>
-          <w:spacing w:val="-1"/>
-        </w:rPr>
-        <w:t xml:space="preserve"> </w:t>
-      </w:r>
-      <w:r>
-        <w:t>el</w:t>
-      </w:r>
-      <w:r>
-        <w:rPr>
-          <w:spacing w:val="-1"/>
-        </w:rPr>
-        <w:t xml:space="preserve"> </w:t>
-      </w:r>
-      <w:r>
-        <w:t>Reto,</w:t>
-      </w:r>
-      <w:r>
-        <w:rPr>
-          <w:spacing w:val="-2"/>
-        </w:rPr>
-        <w:t xml:space="preserve"> </w:t>
-      </w:r>
-      <w:r>
-        <w:t>con</w:t>
-      </w:r>
-      <w:r>
-        <w:rPr>
-          <w:spacing w:val="-1"/>
-        </w:rPr>
-        <w:t xml:space="preserve"> </w:t>
-      </w:r>
-      <w:r>
-        <w:t>sus</w:t>
-      </w:r>
-      <w:r>
-        <w:rPr>
-          <w:spacing w:val="-1"/>
-        </w:rPr>
-        <w:t xml:space="preserve"> </w:t>
-      </w:r>
-      <w:r>
-        <w:t>características</w:t>
-      </w:r>
-    </w:p>
-    <w:p>
-      <w:pPr>
-        <w:pStyle w:val="Textoindependiente"/>
-        <w:spacing w:before="154"/>
-        <w:ind w:left="100" w:right="114"/>
-      </w:pPr>
-      <w:r>
-        <w:t>-Crea</w:t>
-      </w:r>
-      <w:r>
-        <w:rPr>
-          <w:spacing w:val="-5"/>
-        </w:rPr>
-        <w:t xml:space="preserve"> </w:t>
-      </w:r>
-      <w:r>
-        <w:t>la</w:t>
-      </w:r>
-      <w:r>
-        <w:rPr>
-          <w:spacing w:val="-4"/>
-        </w:rPr>
-        <w:t xml:space="preserve"> </w:t>
-      </w:r>
-      <w:r>
-        <w:t>plataforma</w:t>
-      </w:r>
-      <w:r>
-        <w:rPr>
-          <w:spacing w:val="-4"/>
-        </w:rPr>
-        <w:t xml:space="preserve"> </w:t>
-      </w:r>
-      <w:r>
-        <w:t>de</w:t>
-      </w:r>
-      <w:r>
-        <w:rPr>
-          <w:spacing w:val="-4"/>
-        </w:rPr>
-        <w:t xml:space="preserve"> </w:t>
-      </w:r>
-      <w:r>
-        <w:t>comercio</w:t>
-      </w:r>
-      <w:r>
-        <w:rPr>
-          <w:spacing w:val="-4"/>
-        </w:rPr>
-        <w:t xml:space="preserve"> </w:t>
-      </w:r>
-      <w:r>
-        <w:t>electrónico</w:t>
-      </w:r>
-    </w:p>
-    <w:p>
-      <w:pPr>
-        <w:pStyle w:val="Textoindependiente"/>
-        <w:spacing w:before="182"/>
-        <w:ind w:left="100" w:right="114"/>
-      </w:pPr>
-      <w:r>
-        <w:t>-Instala</w:t>
-      </w:r>
-      <w:r>
-        <w:rPr>
-          <w:spacing w:val="-4"/>
-        </w:rPr>
-        <w:t xml:space="preserve"> </w:t>
-      </w:r>
-      <w:r>
-        <w:t>los</w:t>
-      </w:r>
-      <w:r>
-        <w:rPr>
-          <w:spacing w:val="-3"/>
-        </w:rPr>
-        <w:t xml:space="preserve"> </w:t>
-      </w:r>
-      <w:r>
-        <w:t>idiomas</w:t>
-      </w:r>
-      <w:r>
-        <w:rPr>
-          <w:spacing w:val="-3"/>
-        </w:rPr>
-        <w:t xml:space="preserve"> </w:t>
-      </w:r>
-      <w:r>
-        <w:t>inglés</w:t>
-      </w:r>
-      <w:r>
-        <w:rPr>
-          <w:spacing w:val="-3"/>
-        </w:rPr>
-        <w:t xml:space="preserve"> </w:t>
-      </w:r>
-      <w:r>
-        <w:t>y</w:t>
-      </w:r>
-      <w:r>
-        <w:rPr>
-          <w:spacing w:val="-3"/>
-        </w:rPr>
-        <w:t xml:space="preserve"> </w:t>
-      </w:r>
-      <w:r>
-        <w:t>español.</w:t>
-      </w:r>
-      <w:r>
-        <w:rPr>
-          <w:spacing w:val="-3"/>
-        </w:rPr>
-        <w:t xml:space="preserve"> </w:t>
-      </w:r>
-      <w:r>
-        <w:t>Teniendo</w:t>
-      </w:r>
-      <w:r>
-        <w:rPr>
-          <w:spacing w:val="-3"/>
-        </w:rPr>
-        <w:t xml:space="preserve"> </w:t>
-      </w:r>
-      <w:r>
-        <w:t>en</w:t>
-      </w:r>
-      <w:r>
-        <w:rPr>
-          <w:spacing w:val="-4"/>
-        </w:rPr>
-        <w:t xml:space="preserve"> </w:t>
-      </w:r>
-      <w:r>
-        <w:t>cuenta</w:t>
-      </w:r>
-      <w:r>
-        <w:rPr>
-          <w:spacing w:val="-3"/>
-        </w:rPr>
-        <w:t xml:space="preserve"> </w:t>
-      </w:r>
-      <w:r>
-        <w:t>que</w:t>
-      </w:r>
-      <w:r>
-        <w:rPr>
-          <w:spacing w:val="-3"/>
-        </w:rPr>
-        <w:t xml:space="preserve"> </w:t>
-      </w:r>
-      <w:r>
-        <w:t>el</w:t>
-      </w:r>
-      <w:r>
-        <w:rPr>
-          <w:spacing w:val="-2"/>
-        </w:rPr>
-        <w:t xml:space="preserve"> </w:t>
-      </w:r>
-      <w:r>
-        <w:t>gerente</w:t>
-      </w:r>
-      <w:r>
-        <w:rPr>
-          <w:spacing w:val="-3"/>
-        </w:rPr>
-        <w:t xml:space="preserve"> </w:t>
-      </w:r>
-      <w:r>
-        <w:t>es</w:t>
-      </w:r>
-      <w:r>
-        <w:rPr>
-          <w:spacing w:val="-3"/>
-        </w:rPr>
-        <w:t xml:space="preserve"> </w:t>
-      </w:r>
-      <w:r>
-        <w:t>ingles</w:t>
-      </w:r>
-    </w:p>
-    <w:p>
-      <w:pPr>
-        <w:pStyle w:val="Textoindependiente"/>
-        <w:spacing w:before="182"/>
-        <w:ind w:left="100" w:right="114"/>
-      </w:pPr>
-      <w:r>
-        <w:rPr>
-          <w:noProof/>
-          <w:lang w:eastAsia="es-ES"/>
-        </w:rPr>
+        <w:rPr>
+          <w:color w:val="000000" w:themeColor="text1"/>
+        </w:rPr>
+      </w:pPr>
+      <w:r>
         <w:drawing>
-          <wp:inline distT="0" distB="0" distL="0" distR="0" wp14:anchorId="6D0D1B48" wp14:editId="4BF88775">
+          <wp:inline distT="0" distB="0" distL="0" distR="0" wp14:anchorId="1F0E8F43" wp14:editId="07EB5009">
             <wp:extent cx="6013450" cy="3382645"/>
             <wp:effectExtent l="0" t="0" r="6350" b="8255"/>
-            <wp:docPr id="6" name="Imagen 6"/>
+            <wp:docPr id="7" name="Imagen 7"/>
             <wp:cNvGraphicFramePr>
               <a:graphicFrameLocks xmlns:a="http://schemas.openxmlformats.org/drawingml/2006/main" noChangeAspect="1"/>
             </wp:cNvGraphicFramePr>
@@ -2403,6 +1921,679 @@
           </wp:inline>
         </w:drawing>
       </w:r>
+      <w:r>
+        <w:rPr>
+          <w:color w:val="000000" w:themeColor="text1"/>
+        </w:rPr>
+        <w:t>Dentro de Productos añado</w:t>
+      </w:r>
+      <w:r>
+        <w:rPr>
+          <w:color w:val="000000" w:themeColor="text1"/>
+        </w:rPr>
+        <w:t xml:space="preserve"> en Juegos </w:t>
+      </w:r>
+      <w:r>
+        <w:rPr>
+          <w:color w:val="000000" w:themeColor="text1"/>
+        </w:rPr>
+        <w:t>8 juegos</w:t>
+      </w:r>
+      <w:r>
+        <w:rPr>
+          <w:color w:val="000000" w:themeColor="text1"/>
+        </w:rPr>
+        <w:t xml:space="preserve"> nuevos con su correspondiente categoría antes introducida.</w:t>
+      </w:r>
+    </w:p>
+    <w:p>
+      <w:pPr>
+        <w:pStyle w:val="Textoindependiente"/>
+        <w:spacing w:before="178" w:line="261" w:lineRule="auto"/>
+        <w:ind w:left="100" w:right="114"/>
+      </w:pPr>
+      <w:r>
+        <w:lastRenderedPageBreak/>
+        <w:drawing>
+          <wp:inline distT="0" distB="0" distL="0" distR="0" wp14:anchorId="43FE6696" wp14:editId="1109AFA2">
+            <wp:extent cx="6013450" cy="3382645"/>
+            <wp:effectExtent l="0" t="0" r="6350" b="8255"/>
+            <wp:docPr id="8" name="Imagen 8"/>
+            <wp:cNvGraphicFramePr>
+              <a:graphicFrameLocks xmlns:a="http://schemas.openxmlformats.org/drawingml/2006/main" noChangeAspect="1"/>
+            </wp:cNvGraphicFramePr>
+            <a:graphic xmlns:a="http://schemas.openxmlformats.org/drawingml/2006/main">
+              <a:graphicData uri="http://schemas.openxmlformats.org/drawingml/2006/picture">
+                <pic:pic xmlns:pic="http://schemas.openxmlformats.org/drawingml/2006/picture">
+                  <pic:nvPicPr>
+                    <pic:cNvPr id="1" name=""/>
+                    <pic:cNvPicPr/>
+                  </pic:nvPicPr>
+                  <pic:blipFill>
+                    <a:blip r:embed="rId15"/>
+                    <a:stretch>
+                      <a:fillRect/>
+                    </a:stretch>
+                  </pic:blipFill>
+                  <pic:spPr>
+                    <a:xfrm>
+                      <a:off x="0" y="0"/>
+                      <a:ext cx="6013450" cy="3382645"/>
+                    </a:xfrm>
+                    <a:prstGeom prst="rect">
+                      <a:avLst/>
+                    </a:prstGeom>
+                  </pic:spPr>
+                </pic:pic>
+              </a:graphicData>
+            </a:graphic>
+          </wp:inline>
+        </w:drawing>
+      </w:r>
+    </w:p>
+    <w:p>
+      <w:pPr>
+        <w:pStyle w:val="Textoindependiente"/>
+        <w:spacing w:before="154" w:line="261" w:lineRule="auto"/>
+        <w:ind w:left="100" w:right="114"/>
+      </w:pPr>
+      <w:r>
+        <w:t>-Habrá</w:t>
+      </w:r>
+      <w:r>
+        <w:rPr>
+          <w:spacing w:val="-6"/>
+        </w:rPr>
+        <w:t xml:space="preserve"> </w:t>
+      </w:r>
+      <w:r>
+        <w:t>otros</w:t>
+      </w:r>
+      <w:r>
+        <w:rPr>
+          <w:spacing w:val="-5"/>
+        </w:rPr>
+        <w:t xml:space="preserve"> </w:t>
+      </w:r>
+      <w:r>
+        <w:t>juegos</w:t>
+      </w:r>
+      <w:r>
+        <w:rPr>
+          <w:spacing w:val="-5"/>
+        </w:rPr>
+        <w:t xml:space="preserve"> </w:t>
+      </w:r>
+      <w:r>
+        <w:t>que</w:t>
+      </w:r>
+      <w:r>
+        <w:rPr>
+          <w:spacing w:val="-5"/>
+        </w:rPr>
+        <w:t xml:space="preserve"> </w:t>
+      </w:r>
+      <w:r>
+        <w:t>son</w:t>
+      </w:r>
+      <w:r>
+        <w:rPr>
+          <w:spacing w:val="-5"/>
+        </w:rPr>
+        <w:t xml:space="preserve"> </w:t>
+      </w:r>
+      <w:r>
+        <w:t>comprados</w:t>
+      </w:r>
+      <w:r>
+        <w:rPr>
+          <w:spacing w:val="-5"/>
+        </w:rPr>
+        <w:t xml:space="preserve"> </w:t>
+      </w:r>
+      <w:r>
+        <w:t>a</w:t>
+      </w:r>
+      <w:r>
+        <w:rPr>
+          <w:spacing w:val="-6"/>
+        </w:rPr>
+        <w:t xml:space="preserve"> </w:t>
+      </w:r>
+      <w:r>
+        <w:t>otros</w:t>
+      </w:r>
+      <w:r>
+        <w:rPr>
+          <w:spacing w:val="-5"/>
+        </w:rPr>
+        <w:t xml:space="preserve"> </w:t>
+      </w:r>
+      <w:r>
+        <w:t>proveedores</w:t>
+      </w:r>
+      <w:r>
+        <w:rPr>
+          <w:spacing w:val="-5"/>
+        </w:rPr>
+        <w:t xml:space="preserve"> </w:t>
+      </w:r>
+      <w:r>
+        <w:t>de</w:t>
+      </w:r>
+      <w:r>
+        <w:rPr>
+          <w:spacing w:val="-5"/>
+        </w:rPr>
+        <w:t xml:space="preserve"> </w:t>
+      </w:r>
+      <w:r>
+        <w:t>juegos.</w:t>
+      </w:r>
+      <w:r>
+        <w:rPr>
+          <w:spacing w:val="-5"/>
+        </w:rPr>
+        <w:t xml:space="preserve"> </w:t>
+      </w:r>
+      <w:r>
+        <w:t>Dar</w:t>
+      </w:r>
+      <w:r>
+        <w:rPr>
+          <w:spacing w:val="-5"/>
+        </w:rPr>
+        <w:t xml:space="preserve"> </w:t>
+      </w:r>
+      <w:r>
+        <w:t>alta</w:t>
+      </w:r>
+      <w:r>
+        <w:rPr>
+          <w:spacing w:val="-5"/>
+        </w:rPr>
+        <w:t xml:space="preserve"> </w:t>
+      </w:r>
+      <w:r>
+        <w:t>al</w:t>
+      </w:r>
+      <w:r>
+        <w:rPr>
+          <w:spacing w:val="-6"/>
+        </w:rPr>
+        <w:t xml:space="preserve"> </w:t>
+      </w:r>
+      <w:r>
+        <w:t>proveedor</w:t>
+      </w:r>
+      <w:r>
+        <w:rPr>
+          <w:spacing w:val="-5"/>
+        </w:rPr>
+        <w:t xml:space="preserve"> </w:t>
+      </w:r>
+      <w:r>
+        <w:t>y</w:t>
+      </w:r>
+      <w:r>
+        <w:rPr>
+          <w:spacing w:val="-5"/>
+        </w:rPr>
+        <w:t xml:space="preserve"> </w:t>
+      </w:r>
+      <w:r>
+        <w:t>varios</w:t>
+      </w:r>
+      <w:r>
+        <w:rPr>
+          <w:spacing w:val="1"/>
+        </w:rPr>
+        <w:t xml:space="preserve"> </w:t>
+      </w:r>
+      <w:r>
+        <w:t>juegos</w:t>
+      </w:r>
+    </w:p>
+    <w:p>
+      <w:pPr>
+        <w:pStyle w:val="Textoindependiente"/>
+        <w:spacing w:before="154" w:line="261" w:lineRule="auto"/>
+        <w:ind w:left="100" w:right="114"/>
+      </w:pPr>
+      <w:r>
+        <w:drawing>
+          <wp:inline distT="0" distB="0" distL="0" distR="0" wp14:anchorId="6E1DE147" wp14:editId="4D410CAD">
+            <wp:extent cx="6013450" cy="3382645"/>
+            <wp:effectExtent l="0" t="0" r="6350" b="8255"/>
+            <wp:docPr id="10" name="Imagen 10"/>
+            <wp:cNvGraphicFramePr>
+              <a:graphicFrameLocks xmlns:a="http://schemas.openxmlformats.org/drawingml/2006/main" noChangeAspect="1"/>
+            </wp:cNvGraphicFramePr>
+            <a:graphic xmlns:a="http://schemas.openxmlformats.org/drawingml/2006/main">
+              <a:graphicData uri="http://schemas.openxmlformats.org/drawingml/2006/picture">
+                <pic:pic xmlns:pic="http://schemas.openxmlformats.org/drawingml/2006/picture">
+                  <pic:nvPicPr>
+                    <pic:cNvPr id="1" name=""/>
+                    <pic:cNvPicPr/>
+                  </pic:nvPicPr>
+                  <pic:blipFill>
+                    <a:blip r:embed="rId16"/>
+                    <a:stretch>
+                      <a:fillRect/>
+                    </a:stretch>
+                  </pic:blipFill>
+                  <pic:spPr>
+                    <a:xfrm>
+                      <a:off x="0" y="0"/>
+                      <a:ext cx="6013450" cy="3382645"/>
+                    </a:xfrm>
+                    <a:prstGeom prst="rect">
+                      <a:avLst/>
+                    </a:prstGeom>
+                  </pic:spPr>
+                </pic:pic>
+              </a:graphicData>
+            </a:graphic>
+          </wp:inline>
+        </w:drawing>
+      </w:r>
+      <w:bookmarkStart w:id="0" w:name="_GoBack"/>
+      <w:bookmarkEnd w:id="0"/>
+    </w:p>
+    <w:p>
+      <w:pPr>
+        <w:pStyle w:val="Textoindependiente"/>
+        <w:spacing w:before="153"/>
+        <w:ind w:left="100" w:right="114"/>
+      </w:pPr>
+      <w:r>
+        <w:t>-Crea</w:t>
+      </w:r>
+      <w:r>
+        <w:rPr>
+          <w:spacing w:val="-5"/>
+        </w:rPr>
+        <w:t xml:space="preserve"> </w:t>
+      </w:r>
+      <w:r>
+        <w:t>los</w:t>
+      </w:r>
+      <w:r>
+        <w:rPr>
+          <w:spacing w:val="-4"/>
+        </w:rPr>
+        <w:t xml:space="preserve"> </w:t>
+      </w:r>
+      <w:r>
+        <w:t>documentos</w:t>
+      </w:r>
+      <w:r>
+        <w:rPr>
+          <w:spacing w:val="-4"/>
+        </w:rPr>
+        <w:t xml:space="preserve"> </w:t>
+      </w:r>
+      <w:r>
+        <w:t>de</w:t>
+      </w:r>
+      <w:r>
+        <w:rPr>
+          <w:spacing w:val="-4"/>
+        </w:rPr>
+        <w:t xml:space="preserve"> </w:t>
+      </w:r>
+      <w:r>
+        <w:t>presupuestos,</w:t>
+      </w:r>
+      <w:r>
+        <w:rPr>
+          <w:spacing w:val="-4"/>
+        </w:rPr>
+        <w:t xml:space="preserve"> </w:t>
+      </w:r>
+      <w:r>
+        <w:t>pedidos,</w:t>
+      </w:r>
+      <w:r>
+        <w:rPr>
+          <w:spacing w:val="-4"/>
+        </w:rPr>
+        <w:t xml:space="preserve"> </w:t>
+      </w:r>
+      <w:r>
+        <w:t>albaranes</w:t>
+      </w:r>
+      <w:r>
+        <w:rPr>
+          <w:spacing w:val="-5"/>
+        </w:rPr>
+        <w:t xml:space="preserve"> </w:t>
+      </w:r>
+      <w:r>
+        <w:t>y</w:t>
+      </w:r>
+      <w:r>
+        <w:rPr>
+          <w:spacing w:val="-4"/>
+        </w:rPr>
+        <w:t xml:space="preserve"> </w:t>
+      </w:r>
+      <w:r>
+        <w:t>facturas</w:t>
+      </w:r>
+    </w:p>
+    <w:p>
+      <w:pPr>
+        <w:pStyle w:val="Textoindependiente"/>
+        <w:spacing w:before="183" w:line="261" w:lineRule="auto"/>
+        <w:ind w:left="100" w:right="114"/>
+      </w:pPr>
+      <w:r>
+        <w:t>- Crear un sitio web comercial con toda la información anterior, donde se expongan los detalles de la</w:t>
+      </w:r>
+      <w:r>
+        <w:rPr>
+          <w:spacing w:val="-47"/>
+        </w:rPr>
+        <w:t xml:space="preserve"> </w:t>
+      </w:r>
+      <w:r>
+        <w:t>plataforma</w:t>
+      </w:r>
+      <w:r>
+        <w:rPr>
+          <w:spacing w:val="-2"/>
+        </w:rPr>
+        <w:t xml:space="preserve"> </w:t>
+      </w:r>
+      <w:r>
+        <w:t>creada</w:t>
+      </w:r>
+      <w:r>
+        <w:rPr>
+          <w:spacing w:val="-1"/>
+        </w:rPr>
+        <w:t xml:space="preserve"> </w:t>
+      </w:r>
+      <w:r>
+        <w:t>en</w:t>
+      </w:r>
+      <w:r>
+        <w:rPr>
+          <w:spacing w:val="-1"/>
+        </w:rPr>
+        <w:t xml:space="preserve"> </w:t>
+      </w:r>
+      <w:r>
+        <w:t>el</w:t>
+      </w:r>
+      <w:r>
+        <w:rPr>
+          <w:spacing w:val="-1"/>
+        </w:rPr>
+        <w:t xml:space="preserve"> </w:t>
+      </w:r>
+      <w:r>
+        <w:t>Reto,</w:t>
+      </w:r>
+      <w:r>
+        <w:rPr>
+          <w:spacing w:val="-2"/>
+        </w:rPr>
+        <w:t xml:space="preserve"> </w:t>
+      </w:r>
+      <w:r>
+        <w:t>con</w:t>
+      </w:r>
+      <w:r>
+        <w:rPr>
+          <w:spacing w:val="-1"/>
+        </w:rPr>
+        <w:t xml:space="preserve"> </w:t>
+      </w:r>
+      <w:r>
+        <w:t>sus</w:t>
+      </w:r>
+      <w:r>
+        <w:rPr>
+          <w:spacing w:val="-1"/>
+        </w:rPr>
+        <w:t xml:space="preserve"> </w:t>
+      </w:r>
+      <w:r>
+        <w:t>características</w:t>
+      </w:r>
+    </w:p>
+    <w:p>
+      <w:pPr>
+        <w:pStyle w:val="Textoindependiente"/>
+        <w:spacing w:before="154"/>
+        <w:ind w:left="100" w:right="114"/>
+      </w:pPr>
+      <w:r>
+        <w:t>-Crea</w:t>
+      </w:r>
+      <w:r>
+        <w:rPr>
+          <w:spacing w:val="-5"/>
+        </w:rPr>
+        <w:t xml:space="preserve"> </w:t>
+      </w:r>
+      <w:r>
+        <w:t>la</w:t>
+      </w:r>
+      <w:r>
+        <w:rPr>
+          <w:spacing w:val="-4"/>
+        </w:rPr>
+        <w:t xml:space="preserve"> </w:t>
+      </w:r>
+      <w:r>
+        <w:t>plataforma</w:t>
+      </w:r>
+      <w:r>
+        <w:rPr>
+          <w:spacing w:val="-4"/>
+        </w:rPr>
+        <w:t xml:space="preserve"> </w:t>
+      </w:r>
+      <w:r>
+        <w:t>de</w:t>
+      </w:r>
+      <w:r>
+        <w:rPr>
+          <w:spacing w:val="-4"/>
+        </w:rPr>
+        <w:t xml:space="preserve"> </w:t>
+      </w:r>
+      <w:r>
+        <w:t>comercio</w:t>
+      </w:r>
+      <w:r>
+        <w:rPr>
+          <w:spacing w:val="-4"/>
+        </w:rPr>
+        <w:t xml:space="preserve"> </w:t>
+      </w:r>
+      <w:r>
+        <w:t>electrónico</w:t>
+      </w:r>
+    </w:p>
+    <w:p>
+      <w:pPr>
+        <w:pStyle w:val="Textoindependiente"/>
+        <w:spacing w:before="182"/>
+        <w:ind w:left="100" w:right="114"/>
+      </w:pPr>
+      <w:r>
+        <w:t>-Instala</w:t>
+      </w:r>
+      <w:r>
+        <w:rPr>
+          <w:spacing w:val="-4"/>
+        </w:rPr>
+        <w:t xml:space="preserve"> </w:t>
+      </w:r>
+      <w:r>
+        <w:t>los</w:t>
+      </w:r>
+      <w:r>
+        <w:rPr>
+          <w:spacing w:val="-3"/>
+        </w:rPr>
+        <w:t xml:space="preserve"> </w:t>
+      </w:r>
+      <w:r>
+        <w:t>idiomas</w:t>
+      </w:r>
+      <w:r>
+        <w:rPr>
+          <w:spacing w:val="-3"/>
+        </w:rPr>
+        <w:t xml:space="preserve"> </w:t>
+      </w:r>
+      <w:r>
+        <w:t>inglés</w:t>
+      </w:r>
+      <w:r>
+        <w:rPr>
+          <w:spacing w:val="-3"/>
+        </w:rPr>
+        <w:t xml:space="preserve"> </w:t>
+      </w:r>
+      <w:r>
+        <w:t>y</w:t>
+      </w:r>
+      <w:r>
+        <w:rPr>
+          <w:spacing w:val="-3"/>
+        </w:rPr>
+        <w:t xml:space="preserve"> </w:t>
+      </w:r>
+      <w:r>
+        <w:t>español.</w:t>
+      </w:r>
+      <w:r>
+        <w:rPr>
+          <w:spacing w:val="-3"/>
+        </w:rPr>
+        <w:t xml:space="preserve"> </w:t>
+      </w:r>
+      <w:r>
+        <w:t>Teniendo</w:t>
+      </w:r>
+      <w:r>
+        <w:rPr>
+          <w:spacing w:val="-3"/>
+        </w:rPr>
+        <w:t xml:space="preserve"> </w:t>
+      </w:r>
+      <w:r>
+        <w:t>en</w:t>
+      </w:r>
+      <w:r>
+        <w:rPr>
+          <w:spacing w:val="-4"/>
+        </w:rPr>
+        <w:t xml:space="preserve"> </w:t>
+      </w:r>
+      <w:r>
+        <w:t>cuenta</w:t>
+      </w:r>
+      <w:r>
+        <w:rPr>
+          <w:spacing w:val="-3"/>
+        </w:rPr>
+        <w:t xml:space="preserve"> </w:t>
+      </w:r>
+      <w:r>
+        <w:t>que</w:t>
+      </w:r>
+      <w:r>
+        <w:rPr>
+          <w:spacing w:val="-3"/>
+        </w:rPr>
+        <w:t xml:space="preserve"> </w:t>
+      </w:r>
+      <w:r>
+        <w:t>el</w:t>
+      </w:r>
+      <w:r>
+        <w:rPr>
+          <w:spacing w:val="-2"/>
+        </w:rPr>
+        <w:t xml:space="preserve"> </w:t>
+      </w:r>
+      <w:r>
+        <w:t>gerente</w:t>
+      </w:r>
+      <w:r>
+        <w:rPr>
+          <w:spacing w:val="-3"/>
+        </w:rPr>
+        <w:t xml:space="preserve"> </w:t>
+      </w:r>
+      <w:r>
+        <w:t>es</w:t>
+      </w:r>
+      <w:r>
+        <w:rPr>
+          <w:spacing w:val="-3"/>
+        </w:rPr>
+        <w:t xml:space="preserve"> </w:t>
+      </w:r>
+      <w:r>
+        <w:t>ingles</w:t>
+      </w:r>
+    </w:p>
+    <w:p>
+      <w:pPr>
+        <w:pStyle w:val="Textoindependiente"/>
+        <w:spacing w:before="182"/>
+        <w:ind w:left="100" w:right="114"/>
+      </w:pPr>
+      <w:r>
+        <w:rPr>
+          <w:noProof/>
+          <w:lang w:eastAsia="es-ES"/>
+        </w:rPr>
+        <w:lastRenderedPageBreak/>
+        <w:drawing>
+          <wp:inline distT="0" distB="0" distL="0" distR="0" wp14:anchorId="6D0D1B48" wp14:editId="4BF88775">
+            <wp:extent cx="6013450" cy="3382645"/>
+            <wp:effectExtent l="0" t="0" r="6350" b="8255"/>
+            <wp:docPr id="6" name="Imagen 6"/>
+            <wp:cNvGraphicFramePr>
+              <a:graphicFrameLocks xmlns:a="http://schemas.openxmlformats.org/drawingml/2006/main" noChangeAspect="1"/>
+            </wp:cNvGraphicFramePr>
+            <a:graphic xmlns:a="http://schemas.openxmlformats.org/drawingml/2006/main">
+              <a:graphicData uri="http://schemas.openxmlformats.org/drawingml/2006/picture">
+                <pic:pic xmlns:pic="http://schemas.openxmlformats.org/drawingml/2006/picture">
+                  <pic:nvPicPr>
+                    <pic:cNvPr id="1" name=""/>
+                    <pic:cNvPicPr/>
+                  </pic:nvPicPr>
+                  <pic:blipFill>
+                    <a:blip r:embed="rId17"/>
+                    <a:stretch>
+                      <a:fillRect/>
+                    </a:stretch>
+                  </pic:blipFill>
+                  <pic:spPr>
+                    <a:xfrm>
+                      <a:off x="0" y="0"/>
+                      <a:ext cx="6013450" cy="3382645"/>
+                    </a:xfrm>
+                    <a:prstGeom prst="rect">
+                      <a:avLst/>
+                    </a:prstGeom>
+                  </pic:spPr>
+                </pic:pic>
+              </a:graphicData>
+            </a:graphic>
+          </wp:inline>
+        </w:drawing>
+      </w:r>
     </w:p>
     <w:p>
       <w:pPr>
@@ -2411,7 +2602,6 @@
         <w:ind w:left="100" w:right="114"/>
       </w:pPr>
       <w:r>
-        <w:lastRenderedPageBreak/>
         <w:t>-Generar</w:t>
       </w:r>
       <w:r>
@@ -3170,6 +3360,26 @@
       <w14:ligatures w14:val="none"/>
     </w:rPr>
   </w:style>
+  <w:style w:type="paragraph" w:styleId="Prrafodelista">
+    <w:name w:val="List Paragraph"/>
+    <w:basedOn w:val="Normal"/>
+    <w:uiPriority w:val="34"/>
+    <w:qFormat/>
+    <w:rsid w:val="00FC6747"/>
+    <w:pPr>
+      <w:widowControl/>
+      <w:autoSpaceDE/>
+      <w:autoSpaceDN/>
+      <w:spacing w:after="160" w:line="259" w:lineRule="auto"/>
+      <w:ind w:left="720"/>
+      <w:contextualSpacing/>
+    </w:pPr>
+    <w:rPr>
+      <w:rFonts w:asciiTheme="minorHAnsi" w:eastAsiaTheme="minorHAnsi" w:hAnsiTheme="minorHAnsi" w:cstheme="minorBidi"/>
+      <w:kern w:val="2"/>
+      <w14:ligatures w14:val="standardContextual"/>
+    </w:rPr>
+  </w:style>
 </w:styles>
 </file>
 

</xml_diff>